<commit_message>
Saving before fixing test set in data exploration. fixe the contructive cosine loss to a new version. Added anc_pos_neg
</commit_message>
<xml_diff>
--- a/Tasks.docx
+++ b/Tasks.docx
@@ -118,6 +118,17 @@
       </w:r>
       <w:proofErr w:type="spellEnd"/>
       <w:r>
+        <w:t xml:space="preserve"> (in </w:t>
+      </w:r>
+      <w:r>
+        <w:t>C:\Users\smorandv.STAFF\Documents\PhD\aging and meds</w:t>
+      </w:r>
+      <w:r>
+        <w:t>)</w:t>
+      </w:r>
+      <w:bookmarkStart w:id="0" w:name="_GoBack"/>
+      <w:bookmarkEnd w:id="0"/>
+      <w:r>
         <w:t xml:space="preserve">. The </w:t>
       </w:r>
       <w:proofErr w:type="spellStart"/>
@@ -425,8 +436,6 @@
       <w:r>
         <w:t xml:space="preserve"> and phase.</w:t>
       </w:r>
-      <w:bookmarkStart w:id="0" w:name="_GoBack"/>
-      <w:bookmarkEnd w:id="0"/>
     </w:p>
     <w:p>
       <w:proofErr w:type="gramStart"/>
@@ -468,6 +477,7 @@
     </w:p>
     <w:p>
       <w:r>
+        <w:lastRenderedPageBreak/>
         <w:t xml:space="preserve">4 - </w:t>
       </w:r>
       <w:proofErr w:type="spellStart"/>
@@ -491,7 +501,6 @@
         <w:rPr>
           <w:color w:val="00B050"/>
         </w:rPr>
-        <w:lastRenderedPageBreak/>
         <w:t>Co</w:t>
       </w:r>
       <w:r>

</xml_diff>